<commit_message>
Add another texture for wall
</commit_message>
<xml_diff>
--- a/Python OpenGL - Information.docx
+++ b/Python OpenGL - Information.docx
@@ -126,40 +126,46 @@
           <w:bCs/>
           <w:lang w:val="en-US"/>
         </w:rPr>
-        <w:t xml:space="preserve"> (</w:t>
-      </w:r>
-      <w:proofErr w:type="spellStart"/>
-      <w:r>
-        <w:rPr>
-          <w:rFonts w:ascii="Trebuchet MS" w:hAnsi="Trebuchet MS"/>
-          <w:b/>
-          <w:bCs/>
-          <w:lang w:val="en-US"/>
-        </w:rPr>
-        <w:t>Screne</w:t>
-      </w:r>
-      <w:proofErr w:type="spellEnd"/>
-      <w:r>
-        <w:rPr>
-          <w:rFonts w:ascii="Trebuchet MS" w:hAnsi="Trebuchet MS"/>
-          <w:b/>
-          <w:bCs/>
-          <w:lang w:val="en-US"/>
-        </w:rPr>
-        <w:t>)</w:t>
-      </w:r>
-    </w:p>
-    <w:p>
-      <w:pPr>
-        <w:rPr>
-          <w:rFonts w:ascii="Trebuchet MS" w:hAnsi="Trebuchet MS"/>
-        </w:rPr>
-      </w:pPr>
-      <w:r>
-        <w:rPr>
-          <w:rFonts w:ascii="Trebuchet MS" w:hAnsi="Trebuchet MS"/>
-        </w:rPr>
-        <w:t>Adegannya adalah tumpukan peti (4x4x2) dan forklift ditempatkan di atas gunung. Forklift mampu mengemudi di sekitar tempat kejadian dan memindahkan peti.</w:t>
+        <w:t xml:space="preserve"> (Screne)</w:t>
+      </w:r>
+    </w:p>
+    <w:p>
+      <w:pPr>
+        <w:rPr>
+          <w:rFonts w:ascii="Trebuchet MS" w:hAnsi="Trebuchet MS"/>
+        </w:rPr>
+      </w:pPr>
+      <w:r>
+        <w:rPr>
+          <w:rFonts w:ascii="Trebuchet MS" w:hAnsi="Trebuchet MS"/>
+        </w:rPr>
+        <w:t>Adegannya adalah tumpukan peti (4x4x2) dan forklift ditempatkan di</w:t>
+      </w:r>
+      <w:r>
+        <w:rPr>
+          <w:rFonts w:ascii="Trebuchet MS" w:hAnsi="Trebuchet MS"/>
+          <w:lang w:val="en-US"/>
+        </w:rPr>
+        <w:t>dalam sebuah hangar</w:t>
+      </w:r>
+      <w:r>
+        <w:rPr>
+          <w:rFonts w:ascii="Trebuchet MS" w:hAnsi="Trebuchet MS"/>
+        </w:rPr>
+        <w:t>.</w:t>
+      </w:r>
+      <w:r>
+        <w:rPr>
+          <w:rFonts w:ascii="Trebuchet MS" w:hAnsi="Trebuchet MS"/>
+          <w:lang w:val="en-US"/>
+        </w:rPr>
+        <w:t xml:space="preserve"> Hangar sendiri adalah sebuah garasi bagi kendaraan pesawat sebelum siap untuk digunakan.</w:t>
+      </w:r>
+      <w:r>
+        <w:rPr>
+          <w:rFonts w:ascii="Trebuchet MS" w:hAnsi="Trebuchet MS"/>
+        </w:rPr>
+        <w:t xml:space="preserve"> Forklift mampu mengemudi di sekitar tempat kejadian dan memindahkan peti.</w:t>
       </w:r>
     </w:p>
     <w:p>
@@ -303,27 +309,7 @@
           <w:bCs/>
           <w:lang w:val="en-US"/>
         </w:rPr>
-        <w:t xml:space="preserve"> (</w:t>
-      </w:r>
-      <w:proofErr w:type="spellStart"/>
-      <w:r>
-        <w:rPr>
-          <w:rFonts w:ascii="Trebuchet MS" w:hAnsi="Trebuchet MS"/>
-          <w:b/>
-          <w:bCs/>
-          <w:lang w:val="en-US"/>
-        </w:rPr>
-        <w:t>Keybord</w:t>
-      </w:r>
-      <w:proofErr w:type="spellEnd"/>
-      <w:r>
-        <w:rPr>
-          <w:rFonts w:ascii="Trebuchet MS" w:hAnsi="Trebuchet MS"/>
-          <w:b/>
-          <w:bCs/>
-          <w:lang w:val="en-US"/>
-        </w:rPr>
-        <w:t xml:space="preserve"> Control)</w:t>
+        <w:t xml:space="preserve"> (Keybord Control)</w:t>
       </w:r>
     </w:p>
     <w:tbl>
@@ -1045,27 +1031,7 @@
           <w:bCs/>
           <w:lang w:val="en-US"/>
         </w:rPr>
-        <w:t xml:space="preserve">Cara </w:t>
-      </w:r>
-      <w:proofErr w:type="spellStart"/>
-      <w:r>
-        <w:rPr>
-          <w:rFonts w:ascii="Trebuchet MS" w:hAnsi="Trebuchet MS"/>
-          <w:b/>
-          <w:bCs/>
-          <w:lang w:val="en-US"/>
-        </w:rPr>
-        <w:t>Melihat</w:t>
-      </w:r>
-      <w:proofErr w:type="spellEnd"/>
-      <w:r>
-        <w:rPr>
-          <w:rFonts w:ascii="Trebuchet MS" w:hAnsi="Trebuchet MS"/>
-          <w:b/>
-          <w:bCs/>
-          <w:lang w:val="en-US"/>
-        </w:rPr>
-        <w:t xml:space="preserve"> (View</w:t>
+        <w:t>Cara Melihat (View</w:t>
       </w:r>
       <w:r>
         <w:rPr>
@@ -1306,22 +1272,37 @@
       <w:pPr>
         <w:rPr>
           <w:rFonts w:ascii="Trebuchet MS" w:hAnsi="Trebuchet MS"/>
-        </w:rPr>
-      </w:pPr>
-      <w:r>
-        <w:rPr>
-          <w:rFonts w:ascii="Trebuchet MS" w:hAnsi="Trebuchet MS"/>
-        </w:rPr>
-        <w:t xml:space="preserve">Gambar yang digunakan untuk dinding dan lantai adalah foto pribadi saya. Dinding menjadi </w:t>
+          <w:lang w:val="en-US"/>
+        </w:rPr>
+      </w:pPr>
+      <w:r>
+        <w:rPr>
+          <w:rFonts w:ascii="Trebuchet MS" w:hAnsi="Trebuchet MS"/>
+        </w:rPr>
+        <w:t xml:space="preserve">Gambar yang digunakan untuk dinding dan lantai </w:t>
+      </w:r>
+      <w:r>
+        <w:rPr>
+          <w:rFonts w:ascii="Trebuchet MS" w:hAnsi="Trebuchet MS"/>
+          <w:lang w:val="en-US"/>
+        </w:rPr>
+        <w:t>dengan mengambil referensi dari luar</w:t>
+      </w:r>
+      <w:r>
+        <w:rPr>
+          <w:rFonts w:ascii="Trebuchet MS" w:hAnsi="Trebuchet MS"/>
+        </w:rPr>
+        <w:t>. Dinding menjadi panorama 360 derajat tunggal</w:t>
+      </w:r>
+      <w:r>
+        <w:rPr>
+          <w:rFonts w:ascii="Trebuchet MS" w:hAnsi="Trebuchet MS"/>
+          <w:lang w:val="en-US"/>
+        </w:rPr>
+        <w:t xml:space="preserve"> adalah sebuah foto pada hangar pesawat.</w:t>
       </w:r>
       <w:bookmarkStart w:id="0" w:name="_GoBack"/>
       <w:bookmarkEnd w:id="0"/>
-      <w:r>
-        <w:rPr>
-          <w:rFonts w:ascii="Trebuchet MS" w:hAnsi="Trebuchet MS"/>
-        </w:rPr>
-        <w:t>panorama 360 derajat tunggal</w:t>
-      </w:r>
     </w:p>
     <w:sectPr>
       <w:pgSz w:w="11906" w:h="16838"/>
@@ -1577,6 +1558,7 @@
     <w:lsdException w:name="HTML Sample" w:semiHidden="1" w:unhideWhenUsed="1"/>
     <w:lsdException w:name="HTML Typewriter" w:semiHidden="1" w:unhideWhenUsed="1"/>
     <w:lsdException w:name="HTML Variable" w:semiHidden="1" w:unhideWhenUsed="1"/>
+    <w:lsdException w:name="Normal Table" w:semiHidden="1" w:unhideWhenUsed="1"/>
     <w:lsdException w:name="annotation subject" w:semiHidden="1" w:unhideWhenUsed="1"/>
     <w:lsdException w:name="No List" w:semiHidden="1" w:unhideWhenUsed="1"/>
     <w:lsdException w:name="Outline List 1" w:semiHidden="1" w:unhideWhenUsed="1"/>
@@ -1623,8 +1605,10 @@
     <w:lsdException w:name="Table Subtle 2" w:semiHidden="1" w:unhideWhenUsed="1"/>
     <w:lsdException w:name="Table Web 1" w:semiHidden="1" w:unhideWhenUsed="1"/>
     <w:lsdException w:name="Table Web 2" w:semiHidden="1" w:unhideWhenUsed="1"/>
+    <w:lsdException w:name="Table Web 3" w:semiHidden="1" w:unhideWhenUsed="1"/>
     <w:lsdException w:name="Balloon Text" w:semiHidden="1" w:unhideWhenUsed="1"/>
     <w:lsdException w:name="Table Grid" w:uiPriority="39"/>
+    <w:lsdException w:name="Table Theme" w:semiHidden="1" w:unhideWhenUsed="1"/>
     <w:lsdException w:name="Placeholder Text" w:semiHidden="1"/>
     <w:lsdException w:name="No Spacing" w:uiPriority="1" w:qFormat="1"/>
     <w:lsdException w:name="Light Shading" w:uiPriority="60"/>

</xml_diff>